<commit_message>
update with FVA visualization
</commit_message>
<xml_diff>
--- a/Docs/Halo-GEM_Recon.docx
+++ b/Docs/Halo-GEM_Recon.docx
@@ -6391,12 +6391,12 @@
           <wp:inline distB="114300" distT="114300" distL="114300" distR="114300">
             <wp:extent cx="5731200" cy="2171700"/>
             <wp:effectExtent b="0" l="0" r="0" t="0"/>
-            <wp:docPr id="1" name="image1.png"/>
+            <wp:docPr id="1" name="image2.png"/>
             <a:graphic>
               <a:graphicData uri="http://schemas.openxmlformats.org/drawingml/2006/picture">
                 <pic:pic>
                   <pic:nvPicPr>
-                    <pic:cNvPr id="0" name="image1.png"/>
+                    <pic:cNvPr id="0" name="image2.png"/>
                     <pic:cNvPicPr preferRelativeResize="0"/>
                   </pic:nvPicPr>
                   <pic:blipFill>
@@ -7846,7 +7846,7 @@
           <wp:inline distB="114300" distT="114300" distL="114300" distR="114300">
             <wp:extent cx="3054188" cy="2985123"/>
             <wp:effectExtent b="0" l="0" r="0" t="0"/>
-            <wp:docPr id="2" name="image4.png"/>
+            <wp:docPr id="3" name="image4.png"/>
             <a:graphic>
               <a:graphicData uri="http://schemas.openxmlformats.org/drawingml/2006/picture">
                 <pic:pic>
@@ -7927,12 +7927,12 @@
           <wp:inline distB="114300" distT="114300" distL="114300" distR="114300">
             <wp:extent cx="3135150" cy="3057739"/>
             <wp:effectExtent b="0" l="0" r="0" t="0"/>
-            <wp:docPr id="3" name="image2.png"/>
+            <wp:docPr id="4" name="image5.png"/>
             <a:graphic>
               <a:graphicData uri="http://schemas.openxmlformats.org/drawingml/2006/picture">
                 <pic:pic>
                   <pic:nvPicPr>
-                    <pic:cNvPr id="0" name="image2.png"/>
+                    <pic:cNvPr id="0" name="image5.png"/>
                     <pic:cNvPicPr preferRelativeResize="0"/>
                   </pic:nvPicPr>
                   <pic:blipFill>
@@ -8008,7 +8008,7 @@
           <wp:inline distB="114300" distT="114300" distL="114300" distR="114300">
             <wp:extent cx="5731200" cy="2997200"/>
             <wp:effectExtent b="0" l="0" r="0" t="0"/>
-            <wp:docPr id="4" name="image3.png"/>
+            <wp:docPr id="5" name="image3.png"/>
             <a:graphic>
               <a:graphicData uri="http://schemas.openxmlformats.org/drawingml/2006/picture">
                 <pic:pic>
@@ -8141,6 +8141,270 @@
         <w:spacing w:before="220" w:lineRule="auto"/>
         <w:jc w:val="both"/>
         <w:rPr>
+          <w:sz w:val="22"/>
+          <w:szCs w:val="22"/>
+        </w:rPr>
+      </w:pPr>
+      <w:r>
+        <w:rPr>
+          <w:rtl w:val="0"/>
+        </w:rPr>
+      </w:r>
+    </w:p>
+    <w:p>
+      <w:pPr>
+        <w:pBdr>
+          <w:top w:color="auto" w:space="0" w:sz="0" w:val="none"/>
+          <w:left w:color="auto" w:space="0" w:sz="0" w:val="none"/>
+          <w:bottom w:color="auto" w:space="0" w:sz="0" w:val="none"/>
+          <w:right w:color="auto" w:space="0" w:sz="0" w:val="none"/>
+          <w:between w:color="auto" w:space="0" w:sz="0" w:val="none"/>
+        </w:pBdr>
+        <w:shd w:fill="ffffff" w:val="clear"/>
+        <w:spacing w:before="220" w:lineRule="auto"/>
+        <w:jc w:val="both"/>
+        <w:rPr>
+          <w:sz w:val="22"/>
+          <w:szCs w:val="22"/>
+        </w:rPr>
+      </w:pPr>
+      <w:r>
+        <w:rPr>
+          <w:sz w:val="22"/>
+          <w:szCs w:val="22"/>
+          <w:rtl w:val="0"/>
+        </w:rPr>
+        <w:t xml:space="preserve">Test if we can use mRNA level to constrain the model:</w:t>
+      </w:r>
+    </w:p>
+    <w:p>
+      <w:pPr>
+        <w:pBdr>
+          <w:top w:color="auto" w:space="0" w:sz="0" w:val="none"/>
+          <w:left w:color="auto" w:space="0" w:sz="0" w:val="none"/>
+          <w:bottom w:color="auto" w:space="0" w:sz="0" w:val="none"/>
+          <w:right w:color="auto" w:space="0" w:sz="0" w:val="none"/>
+          <w:between w:color="auto" w:space="0" w:sz="0" w:val="none"/>
+        </w:pBdr>
+        <w:shd w:fill="ffffff" w:val="clear"/>
+        <w:spacing w:before="220" w:lineRule="auto"/>
+        <w:ind w:left="0" w:firstLine="0"/>
+        <w:jc w:val="both"/>
+        <w:rPr>
+          <w:sz w:val="22"/>
+          <w:szCs w:val="22"/>
+        </w:rPr>
+      </w:pPr>
+      <w:r>
+        <w:rPr>
+          <w:sz w:val="22"/>
+          <w:szCs w:val="22"/>
+          <w:rtl w:val="0"/>
+        </w:rPr>
+        <w:t xml:space="preserve">Experiment setup: (1) calculate the mass fraction of summation of unique proteins in each GoSlim term based on transcriptomics data. (2) constrain the model with this new fraction times a coefficient of 1.65. (3) simulate the maximal specific growth rate and perform flux variability analysis (FVA). (4) do the same analysis for models constrained with proteomics. </w:t>
+      </w:r>
+    </w:p>
+    <w:p>
+      <w:pPr>
+        <w:pBdr>
+          <w:top w:color="auto" w:space="0" w:sz="0" w:val="none"/>
+          <w:left w:color="auto" w:space="0" w:sz="0" w:val="none"/>
+          <w:bottom w:color="auto" w:space="0" w:sz="0" w:val="none"/>
+          <w:right w:color="auto" w:space="0" w:sz="0" w:val="none"/>
+          <w:between w:color="auto" w:space="0" w:sz="0" w:val="none"/>
+        </w:pBdr>
+        <w:shd w:fill="ffffff" w:val="clear"/>
+        <w:spacing w:before="220" w:lineRule="auto"/>
+        <w:ind w:left="0" w:firstLine="0"/>
+        <w:jc w:val="both"/>
+        <w:rPr>
+          <w:sz w:val="22"/>
+          <w:szCs w:val="22"/>
+        </w:rPr>
+      </w:pPr>
+      <w:r>
+        <w:rPr>
+          <w:sz w:val="22"/>
+          <w:szCs w:val="22"/>
+          <w:rtl w:val="0"/>
+        </w:rPr>
+        <w:t xml:space="preserve">Results: the simulated specific growth rates based on RNAseq seems to be consistent with ones based on proteomics, as shown below (Figure 6a). However, with much bigger variations. Furthermore, if we use principal component analysis to cluster the simulation results based from FVA (Figure 6b), those simulations were primarily clustered based on the omics data secondly on conditions within, which against our expectation that it should only be clustered based on conditions. This indicates that transcriptomics data can not be used in this way to constrain the ecGEM. This can be explained poor explained variance by 1.65*mRNA fraction for proteomics based mass fraction (Figure 6c).</w:t>
+      </w:r>
+    </w:p>
+    <w:p>
+      <w:pPr>
+        <w:pBdr>
+          <w:top w:color="auto" w:space="0" w:sz="0" w:val="none"/>
+          <w:left w:color="auto" w:space="0" w:sz="0" w:val="none"/>
+          <w:bottom w:color="auto" w:space="0" w:sz="0" w:val="none"/>
+          <w:right w:color="auto" w:space="0" w:sz="0" w:val="none"/>
+          <w:between w:color="auto" w:space="0" w:sz="0" w:val="none"/>
+        </w:pBdr>
+        <w:shd w:fill="ffffff" w:val="clear"/>
+        <w:spacing w:before="220" w:lineRule="auto"/>
+        <w:jc w:val="both"/>
+        <w:rPr>
+          <w:b w:val="1"/>
+          <w:sz w:val="22"/>
+          <w:szCs w:val="22"/>
+        </w:rPr>
+      </w:pPr>
+      <w:r>
+        <w:rPr>
+          <w:b w:val="1"/>
+          <w:sz w:val="22"/>
+          <w:szCs w:val="22"/>
+        </w:rPr>
+        <w:drawing>
+          <wp:inline distB="114300" distT="114300" distL="114300" distR="114300">
+            <wp:extent cx="5731200" cy="4673600"/>
+            <wp:effectExtent b="0" l="0" r="0" t="0"/>
+            <wp:docPr id="2" name="image1.png"/>
+            <a:graphic>
+              <a:graphicData uri="http://schemas.openxmlformats.org/drawingml/2006/picture">
+                <pic:pic>
+                  <pic:nvPicPr>
+                    <pic:cNvPr id="0" name="image1.png"/>
+                    <pic:cNvPicPr preferRelativeResize="0"/>
+                  </pic:nvPicPr>
+                  <pic:blipFill>
+                    <a:blip r:embed="rId36"/>
+                    <a:srcRect b="0" l="0" r="0" t="0"/>
+                    <a:stretch>
+                      <a:fillRect/>
+                    </a:stretch>
+                  </pic:blipFill>
+                  <pic:spPr>
+                    <a:xfrm>
+                      <a:off x="0" y="0"/>
+                      <a:ext cx="5731200" cy="4673600"/>
+                    </a:xfrm>
+                    <a:prstGeom prst="rect"/>
+                    <a:ln/>
+                  </pic:spPr>
+                </pic:pic>
+              </a:graphicData>
+            </a:graphic>
+          </wp:inline>
+        </w:drawing>
+      </w:r>
+      <w:r>
+        <w:rPr>
+          <w:rtl w:val="0"/>
+        </w:rPr>
+      </w:r>
+    </w:p>
+    <w:p>
+      <w:pPr>
+        <w:pBdr>
+          <w:top w:color="auto" w:space="0" w:sz="0" w:val="none"/>
+          <w:left w:color="auto" w:space="0" w:sz="0" w:val="none"/>
+          <w:bottom w:color="auto" w:space="0" w:sz="0" w:val="none"/>
+          <w:right w:color="auto" w:space="0" w:sz="0" w:val="none"/>
+          <w:between w:color="auto" w:space="0" w:sz="0" w:val="none"/>
+        </w:pBdr>
+        <w:shd w:fill="ffffff" w:val="clear"/>
+        <w:spacing w:before="220" w:lineRule="auto"/>
+        <w:jc w:val="both"/>
+        <w:rPr>
+          <w:b w:val="1"/>
+          <w:sz w:val="22"/>
+          <w:szCs w:val="22"/>
+        </w:rPr>
+      </w:pPr>
+      <w:r>
+        <w:rPr>
+          <w:b w:val="1"/>
+          <w:sz w:val="22"/>
+          <w:szCs w:val="22"/>
+          <w:rtl w:val="0"/>
+        </w:rPr>
+        <w:t xml:space="preserve">Figure 6. b is colored based on conditions. In c, r2 indicate the coefficient of determination </w:t>
+      </w:r>
+    </w:p>
+    <w:p>
+      <w:pPr>
+        <w:pBdr>
+          <w:top w:color="auto" w:space="0" w:sz="0" w:val="none"/>
+          <w:left w:color="auto" w:space="0" w:sz="0" w:val="none"/>
+          <w:bottom w:color="auto" w:space="0" w:sz="0" w:val="none"/>
+          <w:right w:color="auto" w:space="0" w:sz="0" w:val="none"/>
+          <w:between w:color="auto" w:space="0" w:sz="0" w:val="none"/>
+        </w:pBdr>
+        <w:shd w:fill="ffffff" w:val="clear"/>
+        <w:spacing w:before="220" w:lineRule="auto"/>
+        <w:jc w:val="both"/>
+        <w:rPr>
+          <w:b w:val="1"/>
+          <w:sz w:val="22"/>
+          <w:szCs w:val="22"/>
+        </w:rPr>
+      </w:pPr>
+      <w:r>
+        <w:rPr>
+          <w:rtl w:val="0"/>
+        </w:rPr>
+      </w:r>
+    </w:p>
+    <w:p>
+      <w:pPr>
+        <w:pBdr>
+          <w:top w:color="auto" w:space="0" w:sz="0" w:val="none"/>
+          <w:left w:color="auto" w:space="0" w:sz="0" w:val="none"/>
+          <w:bottom w:color="auto" w:space="0" w:sz="0" w:val="none"/>
+          <w:right w:color="auto" w:space="0" w:sz="0" w:val="none"/>
+          <w:between w:color="auto" w:space="0" w:sz="0" w:val="none"/>
+        </w:pBdr>
+        <w:shd w:fill="ffffff" w:val="clear"/>
+        <w:spacing w:before="220" w:lineRule="auto"/>
+        <w:jc w:val="both"/>
+        <w:rPr>
+          <w:sz w:val="22"/>
+          <w:szCs w:val="22"/>
+        </w:rPr>
+      </w:pPr>
+      <w:r>
+        <w:rPr>
+          <w:rtl w:val="0"/>
+        </w:rPr>
+      </w:r>
+    </w:p>
+    <w:p>
+      <w:pPr>
+        <w:pBdr>
+          <w:top w:color="auto" w:space="0" w:sz="0" w:val="none"/>
+          <w:left w:color="auto" w:space="0" w:sz="0" w:val="none"/>
+          <w:bottom w:color="auto" w:space="0" w:sz="0" w:val="none"/>
+          <w:right w:color="auto" w:space="0" w:sz="0" w:val="none"/>
+          <w:between w:color="auto" w:space="0" w:sz="0" w:val="none"/>
+        </w:pBdr>
+        <w:shd w:fill="ffffff" w:val="clear"/>
+        <w:spacing w:before="220" w:lineRule="auto"/>
+        <w:jc w:val="both"/>
+        <w:rPr>
+          <w:sz w:val="22"/>
+          <w:szCs w:val="22"/>
+        </w:rPr>
+      </w:pPr>
+      <w:r>
+        <w:rPr>
+          <w:rtl w:val="0"/>
+        </w:rPr>
+      </w:r>
+    </w:p>
+    <w:p>
+      <w:pPr>
+        <w:pBdr>
+          <w:top w:color="auto" w:space="0" w:sz="0" w:val="none"/>
+          <w:left w:color="auto" w:space="0" w:sz="0" w:val="none"/>
+          <w:bottom w:color="auto" w:space="0" w:sz="0" w:val="none"/>
+          <w:right w:color="auto" w:space="0" w:sz="0" w:val="none"/>
+          <w:between w:color="auto" w:space="0" w:sz="0" w:val="none"/>
+        </w:pBdr>
+        <w:shd w:fill="ffffff" w:val="clear"/>
+        <w:spacing w:before="220" w:lineRule="auto"/>
+        <w:jc w:val="both"/>
+        <w:rPr>
           <w:b w:val="1"/>
           <w:color w:val="ff0000"/>
         </w:rPr>
@@ -8236,7 +8500,7 @@
         <w:t xml:space="preserve">1. </w:t>
         <w:tab/>
       </w:r>
-      <w:hyperlink r:id="rId36">
+      <w:hyperlink r:id="rId37">
         <w:r>
           <w:rPr>
             <w:b w:val="0"/>
@@ -8250,7 +8514,7 @@
           <w:t xml:space="preserve">R. Caspi, H. Foerster, C. A. Fulcher, P. Kaipa, M. Krummenacker, M. Latendresse, S. Paley, S. Y. Rhee, A. G. Shearer, C. Tissier, T. C. Walk, P. Zhang, P. D. Karp, The MetaCyc Database of metabolic pathways and enzymes and the BioCyc collection of Pathway/Genome Databases. </w:t>
         </w:r>
       </w:hyperlink>
-      <w:hyperlink r:id="rId37">
+      <w:hyperlink r:id="rId38">
         <w:r>
           <w:rPr>
             <w:b w:val="0"/>
@@ -8264,7 +8528,7 @@
           <w:t xml:space="preserve">Nucleic Acids Res.</w:t>
         </w:r>
       </w:hyperlink>
-      <w:hyperlink r:id="rId38">
+      <w:hyperlink r:id="rId39">
         <w:r>
           <w:rPr>
             <w:b w:val="0"/>
@@ -8278,7 +8542,7 @@
           <w:t xml:space="preserve"> </w:t>
         </w:r>
       </w:hyperlink>
-      <w:hyperlink r:id="rId39">
+      <w:hyperlink r:id="rId40">
         <w:r>
           <w:rPr>
             <w:b w:val="1"/>
@@ -8292,7 +8556,7 @@
           <w:t xml:space="preserve">36</w:t>
         </w:r>
       </w:hyperlink>
-      <w:hyperlink r:id="rId40">
+      <w:hyperlink r:id="rId41">
         <w:r>
           <w:rPr>
             <w:b w:val="0"/>
@@ -8348,7 +8612,7 @@
         <w:t xml:space="preserve">2. </w:t>
         <w:tab/>
       </w:r>
-      <w:hyperlink r:id="rId41">
+      <w:hyperlink r:id="rId42">
         <w:r>
           <w:rPr>
             <w:b w:val="0"/>
@@ -8362,7 +8626,7 @@
           <w:t xml:space="preserve">J. M. Monk, C. J. Lloyd, E. Brunk, N. Mih, A. Sastry, Z. King, R. Takeuchi, W. Nomura, Z. Zhang, H. Mori, A. M. Feist, B. O. Palsson, iML1515, a knowledgebase that computes Escherichia coli traits. </w:t>
         </w:r>
       </w:hyperlink>
-      <w:hyperlink r:id="rId42">
+      <w:hyperlink r:id="rId43">
         <w:r>
           <w:rPr>
             <w:b w:val="0"/>
@@ -8376,7 +8640,7 @@
           <w:t xml:space="preserve">Nature Biotechnology</w:t>
         </w:r>
       </w:hyperlink>
-      <w:hyperlink r:id="rId43">
+      <w:hyperlink r:id="rId44">
         <w:r>
           <w:rPr>
             <w:b w:val="0"/>
@@ -8390,7 +8654,7 @@
           <w:t xml:space="preserve">. </w:t>
         </w:r>
       </w:hyperlink>
-      <w:hyperlink r:id="rId44">
+      <w:hyperlink r:id="rId45">
         <w:r>
           <w:rPr>
             <w:b w:val="1"/>
@@ -8404,7 +8668,7 @@
           <w:t xml:space="preserve">35</w:t>
         </w:r>
       </w:hyperlink>
-      <w:hyperlink r:id="rId45">
+      <w:hyperlink r:id="rId46">
         <w:r>
           <w:rPr>
             <w:b w:val="0"/>
@@ -8460,7 +8724,7 @@
         <w:t xml:space="preserve">3. </w:t>
         <w:tab/>
       </w:r>
-      <w:hyperlink r:id="rId46">
+      <w:hyperlink r:id="rId47">
         <w:r>
           <w:rPr>
             <w:b w:val="0"/>
@@ -8474,7 +8738,7 @@
           <w:t xml:space="preserve">H. Wang, S. Marcišauskas, B. J. Sánchez, I. Domenzain, D. Hermansson, R. Agren, J. Nielsen, E. J. Kerkhoven, RAVEN 2.0: a versatile toolbox for metabolic network reconstruction and a case study on Streptomyces coelicolor, , doi:</w:t>
         </w:r>
       </w:hyperlink>
-      <w:hyperlink r:id="rId47">
+      <w:hyperlink r:id="rId48">
         <w:r>
           <w:rPr>
             <w:b w:val="0"/>
@@ -8488,7 +8752,7 @@
           <w:t xml:space="preserve">10.1101/321067</w:t>
         </w:r>
       </w:hyperlink>
-      <w:hyperlink r:id="rId48">
+      <w:hyperlink r:id="rId49">
         <w:r>
           <w:rPr>
             <w:b w:val="0"/>
@@ -8544,7 +8808,7 @@
         <w:t xml:space="preserve">4. </w:t>
         <w:tab/>
       </w:r>
-      <w:hyperlink r:id="rId49">
+      <w:hyperlink r:id="rId50">
         <w:r>
           <w:rPr>
             <w:b w:val="0"/>
@@ -8558,7 +8822,7 @@
           <w:t xml:space="preserve">J. Zhang, J. Reddy, B. Buckland, R. Greasham, Toward consistent and productive complex media for industrial fermentations: studies on yeast extract for a recombinant yeast fermentation process. </w:t>
         </w:r>
       </w:hyperlink>
-      <w:hyperlink r:id="rId50">
+      <w:hyperlink r:id="rId51">
         <w:r>
           <w:rPr>
             <w:b w:val="0"/>
@@ -8572,7 +8836,7 @@
           <w:t xml:space="preserve">Biotechnol. Bioeng.</w:t>
         </w:r>
       </w:hyperlink>
-      <w:hyperlink r:id="rId51">
+      <w:hyperlink r:id="rId52">
         <w:r>
           <w:rPr>
             <w:b w:val="0"/>
@@ -8586,7 +8850,7 @@
           <w:t xml:space="preserve"> </w:t>
         </w:r>
       </w:hyperlink>
-      <w:hyperlink r:id="rId52">
+      <w:hyperlink r:id="rId53">
         <w:r>
           <w:rPr>
             <w:b w:val="1"/>
@@ -8600,7 +8864,7 @@
           <w:t xml:space="preserve">82</w:t>
         </w:r>
       </w:hyperlink>
-      <w:hyperlink r:id="rId53">
+      <w:hyperlink r:id="rId54">
         <w:r>
           <w:rPr>
             <w:b w:val="0"/>
@@ -8656,7 +8920,7 @@
         <w:t xml:space="preserve">5. </w:t>
         <w:tab/>
       </w:r>
-      <w:hyperlink r:id="rId54">
+      <w:hyperlink r:id="rId55">
         <w:r>
           <w:rPr>
             <w:b w:val="0"/>
@@ -8670,7 +8934,7 @@
           <w:t xml:space="preserve">A. Ebrahim, J. A. Lerman, B. O. Palsson, D. R. Hyduke, COBRApy: COnstraints-Based Reconstruction and Analysis for Python. </w:t>
         </w:r>
       </w:hyperlink>
-      <w:hyperlink r:id="rId55">
+      <w:hyperlink r:id="rId56">
         <w:r>
           <w:rPr>
             <w:b w:val="0"/>
@@ -8684,7 +8948,7 @@
           <w:t xml:space="preserve">BMC Syst. Biol.</w:t>
         </w:r>
       </w:hyperlink>
-      <w:hyperlink r:id="rId56">
+      <w:hyperlink r:id="rId57">
         <w:r>
           <w:rPr>
             <w:b w:val="0"/>
@@ -8698,7 +8962,7 @@
           <w:t xml:space="preserve"> </w:t>
         </w:r>
       </w:hyperlink>
-      <w:hyperlink r:id="rId57">
+      <w:hyperlink r:id="rId58">
         <w:r>
           <w:rPr>
             <w:b w:val="1"/>
@@ -8712,7 +8976,7 @@
           <w:t xml:space="preserve">7</w:t>
         </w:r>
       </w:hyperlink>
-      <w:hyperlink r:id="rId58">
+      <w:hyperlink r:id="rId59">
         <w:r>
           <w:rPr>
             <w:b w:val="0"/>
@@ -8768,7 +9032,7 @@
         <w:t xml:space="preserve">6. </w:t>
         <w:tab/>
       </w:r>
-      <w:hyperlink r:id="rId59">
+      <w:hyperlink r:id="rId60">
         <w:r>
           <w:rPr>
             <w:b w:val="0"/>
@@ -8782,7 +9046,7 @@
           <w:t xml:space="preserve">B. J. Sánchez, C. Zhang, A. Nilsson, P.-J. Lahtvee, E. J. Kerkhoven, J. Nielsen, Improving the phenotype predictions of a yeast genome-scale metabolic model by incorporating enzymatic constraints. </w:t>
         </w:r>
       </w:hyperlink>
-      <w:hyperlink r:id="rId60">
+      <w:hyperlink r:id="rId61">
         <w:r>
           <w:rPr>
             <w:b w:val="0"/>
@@ -8796,7 +9060,7 @@
           <w:t xml:space="preserve">Mol. Syst. Biol.</w:t>
         </w:r>
       </w:hyperlink>
-      <w:hyperlink r:id="rId61">
+      <w:hyperlink r:id="rId62">
         <w:r>
           <w:rPr>
             <w:b w:val="0"/>
@@ -8810,7 +9074,7 @@
           <w:t xml:space="preserve"> </w:t>
         </w:r>
       </w:hyperlink>
-      <w:hyperlink r:id="rId62">
+      <w:hyperlink r:id="rId63">
         <w:r>
           <w:rPr>
             <w:b w:val="1"/>
@@ -8824,7 +9088,7 @@
           <w:t xml:space="preserve">13</w:t>
         </w:r>
       </w:hyperlink>
-      <w:hyperlink r:id="rId63">
+      <w:hyperlink r:id="rId64">
         <w:r>
           <w:rPr>
             <w:b w:val="0"/>
@@ -8880,7 +9144,7 @@
         <w:t xml:space="preserve">7. </w:t>
         <w:tab/>
       </w:r>
-      <w:hyperlink r:id="rId64">
+      <w:hyperlink r:id="rId65">
         <w:r>
           <w:rPr>
             <w:b w:val="0"/>
@@ -8894,7 +9158,7 @@
           <w:t xml:space="preserve">L. Jeske, S. Placzek, I. Schomburg, A. Chang, D. Schomburg, BRENDA in 2019: a European ELIXIR core data resource. </w:t>
         </w:r>
       </w:hyperlink>
-      <w:hyperlink r:id="rId65">
+      <w:hyperlink r:id="rId66">
         <w:r>
           <w:rPr>
             <w:b w:val="0"/>
@@ -8908,7 +9172,7 @@
           <w:t xml:space="preserve">Nucleic Acids Res.</w:t>
         </w:r>
       </w:hyperlink>
-      <w:hyperlink r:id="rId66">
+      <w:hyperlink r:id="rId67">
         <w:r>
           <w:rPr>
             <w:b w:val="0"/>
@@ -8922,7 +9186,7 @@
           <w:t xml:space="preserve"> </w:t>
         </w:r>
       </w:hyperlink>
-      <w:hyperlink r:id="rId67">
+      <w:hyperlink r:id="rId68">
         <w:r>
           <w:rPr>
             <w:b w:val="1"/>
@@ -8936,7 +9200,7 @@
           <w:t xml:space="preserve">47</w:t>
         </w:r>
       </w:hyperlink>
-      <w:hyperlink r:id="rId68">
+      <w:hyperlink r:id="rId69">
         <w:r>
           <w:rPr>
             <w:b w:val="0"/>
@@ -8992,7 +9256,7 @@
         <w:t xml:space="preserve">8. </w:t>
         <w:tab/>
       </w:r>
-      <w:hyperlink r:id="rId69">
+      <w:hyperlink r:id="rId70">
         <w:r>
           <w:rPr>
             <w:b w:val="0"/>
@@ -9006,7 +9270,7 @@
           <w:t xml:space="preserve">G. Li, Y. Hu, H. Wang, A. Zelezniak, B. Ji, J. Zrimec, J. Nielsen, Bayesian genome scale modelling identifies thermal determinants of yeast metabolism. </w:t>
         </w:r>
       </w:hyperlink>
-      <w:hyperlink r:id="rId70">
+      <w:hyperlink r:id="rId71">
         <w:r>
           <w:rPr>
             <w:b w:val="0"/>
@@ -9020,7 +9284,7 @@
           <w:t xml:space="preserve">bioRxiv</w:t>
         </w:r>
       </w:hyperlink>
-      <w:hyperlink r:id="rId71">
+      <w:hyperlink r:id="rId72">
         <w:r>
           <w:rPr>
             <w:b w:val="0"/>

</xml_diff>